<commit_message>
fix bug lpa & limpah
</commit_message>
<xml_diff>
--- a/storage/template/template_surat_panggilan_saksi.docx
+++ b/storage/template/template_surat_panggilan_saksi.docx
@@ -342,7 +342,6 @@
         </w:rPr>
       </w:pPr>
       <w:proofErr w:type="spellStart"/>
-      <w:proofErr w:type="gramStart"/>
       <w:r>
         <w:rPr>
           <w:rFonts w:ascii="Arial" w:hAnsi="Arial" w:cs="Arial"/>
@@ -358,16 +357,7 @@
           <w:sz w:val="24"/>
           <w:szCs w:val="24"/>
         </w:rPr>
-        <w:t xml:space="preserve"> :</w:t>
-      </w:r>
-      <w:proofErr w:type="gramEnd"/>
-      <w:r>
-        <w:rPr>
-          <w:rFonts w:ascii="Arial" w:hAnsi="Arial" w:cs="Arial"/>
-          <w:sz w:val="24"/>
-          <w:szCs w:val="24"/>
-        </w:rPr>
-        <w:t xml:space="preserve"> SPG</w:t>
+        <w:t xml:space="preserve"> : SPG</w:t>
       </w:r>
       <w:r>
         <w:rPr>
@@ -1201,18 +1191,8 @@
                 <w:sz w:val="22"/>
                 <w:szCs w:val="22"/>
               </w:rPr>
-              <w:t xml:space="preserve"> </w:t>
-            </w:r>
-            <w:proofErr w:type="gramStart"/>
-            <w:r>
-              <w:rPr>
-                <w:rFonts w:ascii="Arial" w:hAnsi="Arial" w:cs="Arial"/>
-                <w:sz w:val="22"/>
-                <w:szCs w:val="22"/>
-              </w:rPr>
-              <w:t>Indonesia;</w:t>
-            </w:r>
-            <w:proofErr w:type="gramEnd"/>
+              <w:t xml:space="preserve"> Indonesia;</w:t>
+            </w:r>
           </w:p>
           <w:p>
             <w:pPr>
@@ -1368,7 +1348,6 @@
               <w:t xml:space="preserve"> </w:t>
             </w:r>
             <w:proofErr w:type="spellStart"/>
-            <w:proofErr w:type="gramStart"/>
             <w:r>
               <w:rPr>
                 <w:rFonts w:ascii="Arial" w:hAnsi="Arial" w:cs="Arial"/>
@@ -1386,7 +1365,6 @@
               </w:rPr>
               <w:t>;</w:t>
             </w:r>
-            <w:proofErr w:type="gramEnd"/>
           </w:p>
           <w:p>
             <w:pPr>
@@ -2593,7 +2571,6 @@
               <w:t xml:space="preserve"> </w:t>
             </w:r>
             <w:proofErr w:type="spellStart"/>
-            <w:proofErr w:type="gramStart"/>
             <w:r>
               <w:rPr>
                 <w:rFonts w:ascii="Arial" w:hAnsi="Arial" w:cs="Arial"/>
@@ -2614,7 +2591,6 @@
               </w:rPr>
               <w:t>;</w:t>
             </w:r>
-            <w:proofErr w:type="gramEnd"/>
           </w:p>
           <w:p>
             <w:pPr>
@@ -2647,7 +2623,6 @@
               <w:t xml:space="preserve"> Polisi </w:t>
             </w:r>
             <w:proofErr w:type="spellStart"/>
-            <w:proofErr w:type="gramStart"/>
             <w:r>
               <w:rPr>
                 <w:rFonts w:ascii="Arial" w:hAnsi="Arial" w:cs="Arial"/>
@@ -2674,17 +2649,7 @@
                 <w:sz w:val="22"/>
                 <w:szCs w:val="22"/>
               </w:rPr>
-              <w:t>$</w:t>
-            </w:r>
-            <w:proofErr w:type="gramEnd"/>
-            <w:r>
-              <w:rPr>
-                <w:rFonts w:ascii="Arial" w:hAnsi="Arial" w:cs="Arial"/>
-                <w:spacing w:val="20"/>
-                <w:sz w:val="22"/>
-                <w:szCs w:val="22"/>
-              </w:rPr>
-              <w:t>{</w:t>
+              <w:t>${</w:t>
             </w:r>
             <w:proofErr w:type="spellStart"/>
             <w:r>
@@ -4331,12 +4296,44 @@
               <w:rPr>
                 <w:rFonts w:ascii="Arial" w:hAnsi="Arial" w:cs="Arial"/>
                 <w:i/>
+                <w:spacing w:val="-20"/>
+                <w:sz w:val="22"/>
+                <w:szCs w:val="22"/>
+              </w:rPr>
+              <w:t xml:space="preserve"> ${</w:t>
+            </w:r>
+            <w:proofErr w:type="spellStart"/>
+            <w:r>
+              <w:rPr>
+                <w:rFonts w:ascii="Arial" w:hAnsi="Arial" w:cs="Arial"/>
+                <w:i/>
+                <w:spacing w:val="-20"/>
+                <w:sz w:val="22"/>
+                <w:szCs w:val="22"/>
+              </w:rPr>
+              <w:t>no_telp</w:t>
+            </w:r>
+            <w:proofErr w:type="spellEnd"/>
+            <w:r>
+              <w:rPr>
+                <w:rFonts w:ascii="Arial" w:hAnsi="Arial" w:cs="Arial"/>
+                <w:i/>
+                <w:spacing w:val="-20"/>
+                <w:sz w:val="22"/>
+                <w:szCs w:val="22"/>
+              </w:rPr>
+              <w:t xml:space="preserve">) </w:t>
+            </w:r>
+            <w:r>
+              <w:rPr>
+                <w:rFonts w:ascii="Arial" w:hAnsi="Arial" w:cs="Arial"/>
+                <w:i/>
                 <w:color w:val="FF0000"/>
                 <w:spacing w:val="-20"/>
                 <w:sz w:val="22"/>
                 <w:szCs w:val="22"/>
               </w:rPr>
-              <w:t xml:space="preserve">                                 </w:t>
+              <w:t xml:space="preserve"> </w:t>
             </w:r>
             <w:r>
               <w:rPr>
@@ -5354,16 +5351,7 @@
           <w:sz w:val="22"/>
           <w:szCs w:val="22"/>
         </w:rPr>
-        <w:t xml:space="preserve"> </w:t>
-      </w:r>
-      <w:proofErr w:type="gramStart"/>
-      <w:r>
-        <w:rPr>
-          <w:rFonts w:ascii="Arial" w:hAnsi="Arial" w:cs="Arial"/>
-          <w:sz w:val="22"/>
-          <w:szCs w:val="22"/>
-        </w:rPr>
-        <w:t>yang</w:t>
+        <w:t xml:space="preserve"> yang</w:t>
       </w:r>
       <w:r>
         <w:rPr>
@@ -5391,7 +5379,6 @@
         <w:t>bersangkutan</w:t>
       </w:r>
       <w:proofErr w:type="spellEnd"/>
-      <w:proofErr w:type="gramEnd"/>
     </w:p>
     <w:p>
       <w:pPr>

</xml_diff>